<commit_message>
website commited 1st time
</commit_message>
<xml_diff>
--- a/lovenotes/patty.docx
+++ b/lovenotes/patty.docx
@@ -4,7 +4,15 @@
   <w:body>
     <w:p>
       <w:r>
-        <w:t>Get diff : compares working copy and the  repository.</w:t>
+        <w:t xml:space="preserve">Get </w:t>
+      </w:r>
+      <w:proofErr w:type="gramStart"/>
+      <w:r>
+        <w:t>diff :</w:t>
+      </w:r>
+      <w:proofErr w:type="gramEnd"/>
+      <w:r>
+        <w:t xml:space="preserve"> compares working copy and the  repository.</w:t>
       </w:r>
     </w:p>
     <w:p>
@@ -13,14 +21,1442 @@
       </w:r>
     </w:p>
     <w:p>
-      <w:r>
-        <w:t>Git rm third.docx</w:t>
-      </w:r>
-    </w:p>
-    <w:p>
+      <w:proofErr w:type="spellStart"/>
+      <w:r>
+        <w:t>Git</w:t>
+      </w:r>
+      <w:proofErr w:type="spellEnd"/>
+      <w:r>
+        <w:t xml:space="preserve"> </w:t>
+      </w:r>
+      <w:proofErr w:type="spellStart"/>
+      <w:r>
+        <w:t>rm</w:t>
+      </w:r>
+      <w:proofErr w:type="spellEnd"/>
+      <w:r>
+        <w:t xml:space="preserve"> third.docx</w:t>
+      </w:r>
+    </w:p>
+    <w:p>
+      <w:pPr>
+        <w:tabs>
+          <w:tab w:val="left" w:pos="360"/>
+          <w:tab w:val="left" w:pos="720"/>
+          <w:tab w:val="left" w:pos="1080"/>
+          <w:tab w:val="left" w:pos="1440"/>
+          <w:tab w:val="left" w:pos="1800"/>
+          <w:tab w:val="left" w:pos="2160"/>
+          <w:tab w:val="left" w:pos="2520"/>
+          <w:tab w:val="left" w:pos="2880"/>
+          <w:tab w:val="left" w:pos="3240"/>
+          <w:tab w:val="left" w:pos="3600"/>
+          <w:tab w:val="left" w:pos="3960"/>
+          <w:tab w:val="left" w:pos="4320"/>
+          <w:tab w:val="left" w:pos="4680"/>
+          <w:tab w:val="left" w:pos="5040"/>
+          <w:tab w:val="left" w:pos="5400"/>
+          <w:tab w:val="left" w:pos="5760"/>
+          <w:tab w:val="left" w:pos="6120"/>
+          <w:tab w:val="left" w:pos="6480"/>
+          <w:tab w:val="left" w:pos="6840"/>
+          <w:tab w:val="left" w:pos="7200"/>
+          <w:tab w:val="left" w:pos="7560"/>
+          <w:tab w:val="left" w:pos="7920"/>
+          <w:tab w:val="left" w:pos="8280"/>
+          <w:tab w:val="left" w:pos="8640"/>
+          <w:tab w:val="left" w:pos="9000"/>
+          <w:tab w:val="left" w:pos="9360"/>
+          <w:tab w:val="left" w:pos="9720"/>
+          <w:tab w:val="left" w:pos="10080"/>
+          <w:tab w:val="left" w:pos="10440"/>
+          <w:tab w:val="left" w:pos="10800"/>
+          <w:tab w:val="left" w:pos="11160"/>
+          <w:tab w:val="left" w:pos="11520"/>
+        </w:tabs>
+        <w:autoSpaceDE w:val="0"/>
+        <w:autoSpaceDN w:val="0"/>
+        <w:adjustRightInd w:val="0"/>
+        <w:spacing w:after="0" w:line="240" w:lineRule="auto"/>
+        <w:rPr>
+          <w:rFonts w:ascii="Segoe Print" w:hAnsi="Segoe Print" w:cs="Segoe Print"/>
+        </w:rPr>
+      </w:pPr>
+      <w:proofErr w:type="gramStart"/>
+      <w:r>
+        <w:rPr>
+          <w:rFonts w:ascii="Segoe Print" w:hAnsi="Segoe Print" w:cs="Segoe Print"/>
+        </w:rPr>
+        <w:t>technical</w:t>
+      </w:r>
+      <w:proofErr w:type="gramEnd"/>
+      <w:r>
+        <w:rPr>
+          <w:rFonts w:ascii="Segoe Print" w:hAnsi="Segoe Print" w:cs="Segoe Print"/>
+        </w:rPr>
+        <w:t xml:space="preserve"> name for project is repository.</w:t>
+      </w:r>
+    </w:p>
+    <w:p>
+      <w:pPr>
+        <w:tabs>
+          <w:tab w:val="left" w:pos="360"/>
+          <w:tab w:val="left" w:pos="720"/>
+          <w:tab w:val="left" w:pos="1080"/>
+          <w:tab w:val="left" w:pos="1440"/>
+          <w:tab w:val="left" w:pos="1800"/>
+          <w:tab w:val="left" w:pos="2160"/>
+          <w:tab w:val="left" w:pos="2520"/>
+          <w:tab w:val="left" w:pos="2880"/>
+          <w:tab w:val="left" w:pos="3240"/>
+          <w:tab w:val="left" w:pos="3600"/>
+          <w:tab w:val="left" w:pos="3960"/>
+          <w:tab w:val="left" w:pos="4320"/>
+          <w:tab w:val="left" w:pos="4680"/>
+          <w:tab w:val="left" w:pos="5040"/>
+          <w:tab w:val="left" w:pos="5400"/>
+          <w:tab w:val="left" w:pos="5760"/>
+          <w:tab w:val="left" w:pos="6120"/>
+          <w:tab w:val="left" w:pos="6480"/>
+          <w:tab w:val="left" w:pos="6840"/>
+          <w:tab w:val="left" w:pos="7200"/>
+          <w:tab w:val="left" w:pos="7560"/>
+          <w:tab w:val="left" w:pos="7920"/>
+          <w:tab w:val="left" w:pos="8280"/>
+          <w:tab w:val="left" w:pos="8640"/>
+          <w:tab w:val="left" w:pos="9000"/>
+          <w:tab w:val="left" w:pos="9360"/>
+          <w:tab w:val="left" w:pos="9720"/>
+          <w:tab w:val="left" w:pos="10080"/>
+          <w:tab w:val="left" w:pos="10440"/>
+          <w:tab w:val="left" w:pos="10800"/>
+          <w:tab w:val="left" w:pos="11160"/>
+          <w:tab w:val="left" w:pos="11520"/>
+        </w:tabs>
+        <w:autoSpaceDE w:val="0"/>
+        <w:autoSpaceDN w:val="0"/>
+        <w:adjustRightInd w:val="0"/>
+        <w:spacing w:after="0" w:line="240" w:lineRule="auto"/>
+        <w:rPr>
+          <w:rFonts w:ascii="Segoe Print" w:hAnsi="Segoe Print" w:cs="Segoe Print"/>
+        </w:rPr>
+      </w:pPr>
+    </w:p>
+    <w:p>
+      <w:pPr>
+        <w:numPr>
+          <w:ilvl w:val="0"/>
+          <w:numId w:val="1"/>
+        </w:numPr>
+        <w:tabs>
+          <w:tab w:val="left" w:pos="360"/>
+          <w:tab w:val="left" w:pos="720"/>
+          <w:tab w:val="left" w:pos="1080"/>
+          <w:tab w:val="left" w:pos="1440"/>
+          <w:tab w:val="left" w:pos="1800"/>
+          <w:tab w:val="left" w:pos="2160"/>
+          <w:tab w:val="left" w:pos="2520"/>
+          <w:tab w:val="left" w:pos="2880"/>
+          <w:tab w:val="left" w:pos="3240"/>
+          <w:tab w:val="left" w:pos="3600"/>
+          <w:tab w:val="left" w:pos="3960"/>
+          <w:tab w:val="left" w:pos="4320"/>
+          <w:tab w:val="left" w:pos="4680"/>
+          <w:tab w:val="left" w:pos="5040"/>
+          <w:tab w:val="left" w:pos="5400"/>
+          <w:tab w:val="left" w:pos="5760"/>
+          <w:tab w:val="left" w:pos="6120"/>
+          <w:tab w:val="left" w:pos="6480"/>
+          <w:tab w:val="left" w:pos="6840"/>
+          <w:tab w:val="left" w:pos="7200"/>
+          <w:tab w:val="left" w:pos="7560"/>
+          <w:tab w:val="left" w:pos="7920"/>
+          <w:tab w:val="left" w:pos="8280"/>
+          <w:tab w:val="left" w:pos="8640"/>
+          <w:tab w:val="left" w:pos="9000"/>
+          <w:tab w:val="left" w:pos="9360"/>
+          <w:tab w:val="left" w:pos="9720"/>
+          <w:tab w:val="left" w:pos="10080"/>
+          <w:tab w:val="left" w:pos="10440"/>
+          <w:tab w:val="left" w:pos="10800"/>
+          <w:tab w:val="left" w:pos="11160"/>
+          <w:tab w:val="left" w:pos="11520"/>
+        </w:tabs>
+        <w:autoSpaceDE w:val="0"/>
+        <w:autoSpaceDN w:val="0"/>
+        <w:adjustRightInd w:val="0"/>
+        <w:spacing w:after="0" w:line="240" w:lineRule="auto"/>
+        <w:ind w:left="360" w:hanging="360"/>
+        <w:rPr>
+          <w:rFonts w:ascii="Segoe Print" w:hAnsi="Segoe Print" w:cs="Segoe Print"/>
+          <w:lang w:val="en"/>
+        </w:rPr>
+      </w:pPr>
+      <w:proofErr w:type="gramStart"/>
+      <w:r>
+        <w:rPr>
+          <w:rFonts w:ascii="Segoe Print" w:hAnsi="Segoe Print" w:cs="Segoe Print"/>
+        </w:rPr>
+        <w:t>moving</w:t>
+      </w:r>
+      <w:proofErr w:type="gramEnd"/>
+      <w:r>
+        <w:rPr>
+          <w:rFonts w:ascii="Segoe Print" w:hAnsi="Segoe Print" w:cs="Segoe Print"/>
+        </w:rPr>
+        <w:t xml:space="preserve"> a file is </w:t>
+      </w:r>
+      <w:proofErr w:type="spellStart"/>
+      <w:r>
+        <w:rPr>
+          <w:rFonts w:ascii="Segoe Print" w:hAnsi="Segoe Print" w:cs="Segoe Print"/>
+        </w:rPr>
+        <w:t>preety</w:t>
+      </w:r>
+      <w:proofErr w:type="spellEnd"/>
+      <w:r>
+        <w:rPr>
+          <w:rFonts w:ascii="Segoe Print" w:hAnsi="Segoe Print" w:cs="Segoe Print"/>
+        </w:rPr>
+        <w:t xml:space="preserve"> much same as renaming it.</w:t>
+      </w:r>
+    </w:p>
+    <w:p>
+      <w:pPr>
+        <w:tabs>
+          <w:tab w:val="left" w:pos="360"/>
+          <w:tab w:val="left" w:pos="720"/>
+          <w:tab w:val="left" w:pos="1080"/>
+          <w:tab w:val="left" w:pos="1440"/>
+          <w:tab w:val="left" w:pos="1800"/>
+          <w:tab w:val="left" w:pos="2160"/>
+          <w:tab w:val="left" w:pos="2520"/>
+          <w:tab w:val="left" w:pos="2880"/>
+          <w:tab w:val="left" w:pos="3240"/>
+          <w:tab w:val="left" w:pos="3600"/>
+          <w:tab w:val="left" w:pos="3960"/>
+          <w:tab w:val="left" w:pos="4320"/>
+          <w:tab w:val="left" w:pos="4680"/>
+          <w:tab w:val="left" w:pos="5040"/>
+          <w:tab w:val="left" w:pos="5400"/>
+          <w:tab w:val="left" w:pos="5760"/>
+          <w:tab w:val="left" w:pos="6120"/>
+          <w:tab w:val="left" w:pos="6480"/>
+          <w:tab w:val="left" w:pos="6840"/>
+          <w:tab w:val="left" w:pos="7200"/>
+          <w:tab w:val="left" w:pos="7560"/>
+          <w:tab w:val="left" w:pos="7920"/>
+          <w:tab w:val="left" w:pos="8280"/>
+          <w:tab w:val="left" w:pos="8640"/>
+          <w:tab w:val="left" w:pos="9000"/>
+          <w:tab w:val="left" w:pos="9360"/>
+          <w:tab w:val="left" w:pos="9720"/>
+          <w:tab w:val="left" w:pos="10080"/>
+          <w:tab w:val="left" w:pos="10440"/>
+          <w:tab w:val="left" w:pos="10800"/>
+          <w:tab w:val="left" w:pos="11160"/>
+          <w:tab w:val="left" w:pos="11520"/>
+        </w:tabs>
+        <w:autoSpaceDE w:val="0"/>
+        <w:autoSpaceDN w:val="0"/>
+        <w:adjustRightInd w:val="0"/>
+        <w:spacing w:after="0" w:line="240" w:lineRule="auto"/>
+        <w:rPr>
+          <w:rFonts w:ascii="Segoe Print" w:hAnsi="Segoe Print" w:cs="Segoe Print"/>
+        </w:rPr>
+      </w:pPr>
+      <w:proofErr w:type="spellStart"/>
+      <w:proofErr w:type="gramStart"/>
+      <w:r>
+        <w:rPr>
+          <w:rFonts w:ascii="Segoe Print" w:hAnsi="Segoe Print" w:cs="Segoe Print"/>
+        </w:rPr>
+        <w:t>git</w:t>
+      </w:r>
+      <w:proofErr w:type="spellEnd"/>
+      <w:proofErr w:type="gramEnd"/>
+      <w:r>
+        <w:rPr>
+          <w:rFonts w:ascii="Segoe Print" w:hAnsi="Segoe Print" w:cs="Segoe Print"/>
+        </w:rPr>
+        <w:t xml:space="preserve"> mv second.docx pud.docx</w:t>
+      </w:r>
+    </w:p>
+    <w:p>
+      <w:pPr>
+        <w:numPr>
+          <w:ilvl w:val="0"/>
+          <w:numId w:val="1"/>
+        </w:numPr>
+        <w:tabs>
+          <w:tab w:val="left" w:pos="360"/>
+          <w:tab w:val="left" w:pos="720"/>
+          <w:tab w:val="left" w:pos="1080"/>
+          <w:tab w:val="left" w:pos="1440"/>
+          <w:tab w:val="left" w:pos="1800"/>
+          <w:tab w:val="left" w:pos="2160"/>
+          <w:tab w:val="left" w:pos="2520"/>
+          <w:tab w:val="left" w:pos="2880"/>
+          <w:tab w:val="left" w:pos="3240"/>
+          <w:tab w:val="left" w:pos="3600"/>
+          <w:tab w:val="left" w:pos="3960"/>
+          <w:tab w:val="left" w:pos="4320"/>
+          <w:tab w:val="left" w:pos="4680"/>
+          <w:tab w:val="left" w:pos="5040"/>
+          <w:tab w:val="left" w:pos="5400"/>
+          <w:tab w:val="left" w:pos="5760"/>
+          <w:tab w:val="left" w:pos="6120"/>
+          <w:tab w:val="left" w:pos="6480"/>
+          <w:tab w:val="left" w:pos="6840"/>
+          <w:tab w:val="left" w:pos="7200"/>
+          <w:tab w:val="left" w:pos="7560"/>
+          <w:tab w:val="left" w:pos="7920"/>
+          <w:tab w:val="left" w:pos="8280"/>
+          <w:tab w:val="left" w:pos="8640"/>
+          <w:tab w:val="left" w:pos="9000"/>
+          <w:tab w:val="left" w:pos="9360"/>
+          <w:tab w:val="left" w:pos="9720"/>
+          <w:tab w:val="left" w:pos="10080"/>
+          <w:tab w:val="left" w:pos="10440"/>
+          <w:tab w:val="left" w:pos="10800"/>
+          <w:tab w:val="left" w:pos="11160"/>
+          <w:tab w:val="left" w:pos="11520"/>
+        </w:tabs>
+        <w:autoSpaceDE w:val="0"/>
+        <w:autoSpaceDN w:val="0"/>
+        <w:adjustRightInd w:val="0"/>
+        <w:spacing w:after="0" w:line="240" w:lineRule="auto"/>
+        <w:ind w:left="360" w:hanging="360"/>
+        <w:rPr>
+          <w:rFonts w:ascii="Segoe Print" w:hAnsi="Segoe Print" w:cs="Segoe Print"/>
+          <w:lang w:val="en"/>
+        </w:rPr>
+      </w:pPr>
+      <w:proofErr w:type="gramStart"/>
+      <w:r>
+        <w:rPr>
+          <w:rFonts w:ascii="Segoe Print" w:hAnsi="Segoe Print" w:cs="Segoe Print"/>
+        </w:rPr>
+        <w:t>working</w:t>
+      </w:r>
+      <w:proofErr w:type="gramEnd"/>
+      <w:r>
+        <w:rPr>
+          <w:rFonts w:ascii="Segoe Print" w:hAnsi="Segoe Print" w:cs="Segoe Print"/>
+        </w:rPr>
+        <w:t xml:space="preserve"> with the actual website.</w:t>
+      </w:r>
+    </w:p>
+    <w:p>
+      <w:pPr>
+        <w:pStyle w:val="ListParagraph"/>
+        <w:numPr>
+          <w:ilvl w:val="0"/>
+          <w:numId w:val="1"/>
+        </w:numPr>
+        <w:tabs>
+          <w:tab w:val="left" w:pos="360"/>
+          <w:tab w:val="left" w:pos="720"/>
+          <w:tab w:val="left" w:pos="1080"/>
+          <w:tab w:val="left" w:pos="1440"/>
+          <w:tab w:val="left" w:pos="1800"/>
+          <w:tab w:val="left" w:pos="2160"/>
+          <w:tab w:val="left" w:pos="2520"/>
+          <w:tab w:val="left" w:pos="2880"/>
+          <w:tab w:val="left" w:pos="3240"/>
+          <w:tab w:val="left" w:pos="3600"/>
+          <w:tab w:val="left" w:pos="3960"/>
+          <w:tab w:val="left" w:pos="4320"/>
+          <w:tab w:val="left" w:pos="4680"/>
+          <w:tab w:val="left" w:pos="5040"/>
+          <w:tab w:val="left" w:pos="5400"/>
+          <w:tab w:val="left" w:pos="5760"/>
+          <w:tab w:val="left" w:pos="6120"/>
+          <w:tab w:val="left" w:pos="6480"/>
+          <w:tab w:val="left" w:pos="6840"/>
+          <w:tab w:val="left" w:pos="7200"/>
+          <w:tab w:val="left" w:pos="7560"/>
+          <w:tab w:val="left" w:pos="7920"/>
+          <w:tab w:val="left" w:pos="8280"/>
+          <w:tab w:val="left" w:pos="8640"/>
+          <w:tab w:val="left" w:pos="9000"/>
+          <w:tab w:val="left" w:pos="9360"/>
+          <w:tab w:val="left" w:pos="9720"/>
+          <w:tab w:val="left" w:pos="10080"/>
+          <w:tab w:val="left" w:pos="10440"/>
+          <w:tab w:val="left" w:pos="10800"/>
+          <w:tab w:val="left" w:pos="11160"/>
+          <w:tab w:val="left" w:pos="11520"/>
+        </w:tabs>
+        <w:autoSpaceDE w:val="0"/>
+        <w:autoSpaceDN w:val="0"/>
+        <w:adjustRightInd w:val="0"/>
+        <w:spacing w:after="0" w:line="240" w:lineRule="auto"/>
+        <w:rPr>
+          <w:rFonts w:ascii="Segoe Print" w:hAnsi="Segoe Print" w:cs="Segoe Print"/>
+        </w:rPr>
+      </w:pPr>
+      <w:proofErr w:type="gramStart"/>
+      <w:r>
+        <w:rPr>
+          <w:rFonts w:ascii="Segoe Print" w:hAnsi="Segoe Print" w:cs="Segoe Print"/>
+        </w:rPr>
+        <w:t>untracked</w:t>
+      </w:r>
+      <w:proofErr w:type="gramEnd"/>
+      <w:r>
+        <w:rPr>
+          <w:rFonts w:ascii="Segoe Print" w:hAnsi="Segoe Print" w:cs="Segoe Print"/>
+        </w:rPr>
+        <w:t xml:space="preserve">: it the files are not </w:t>
+      </w:r>
+      <w:proofErr w:type="spellStart"/>
+      <w:r>
+        <w:rPr>
+          <w:rFonts w:ascii="Segoe Print" w:hAnsi="Segoe Print" w:cs="Segoe Print"/>
+        </w:rPr>
+        <w:t>commited</w:t>
+      </w:r>
+      <w:proofErr w:type="spellEnd"/>
+      <w:r>
+        <w:rPr>
+          <w:rFonts w:ascii="Segoe Print" w:hAnsi="Segoe Print" w:cs="Segoe Print"/>
+        </w:rPr>
+        <w:t xml:space="preserve"> </w:t>
+      </w:r>
+      <w:proofErr w:type="spellStart"/>
+      <w:r>
+        <w:rPr>
+          <w:rFonts w:ascii="Segoe Print" w:hAnsi="Segoe Print" w:cs="Segoe Print"/>
+        </w:rPr>
+        <w:t>git</w:t>
+      </w:r>
+      <w:proofErr w:type="spellEnd"/>
+      <w:r>
+        <w:rPr>
+          <w:rFonts w:ascii="Segoe Print" w:hAnsi="Segoe Print" w:cs="Segoe Print"/>
+        </w:rPr>
+        <w:t xml:space="preserve"> </w:t>
+      </w:r>
+      <w:proofErr w:type="spellStart"/>
+      <w:r>
+        <w:rPr>
+          <w:rFonts w:ascii="Segoe Print" w:hAnsi="Segoe Print" w:cs="Segoe Print"/>
+        </w:rPr>
+        <w:t>cant</w:t>
+      </w:r>
+      <w:proofErr w:type="spellEnd"/>
+      <w:r>
+        <w:rPr>
+          <w:rFonts w:ascii="Segoe Print" w:hAnsi="Segoe Print" w:cs="Segoe Print"/>
+        </w:rPr>
+        <w:t xml:space="preserve"> keep track of them.</w:t>
+      </w:r>
+    </w:p>
+    <w:p>
+      <w:pPr>
+        <w:pStyle w:val="ListParagraph"/>
+        <w:numPr>
+          <w:ilvl w:val="0"/>
+          <w:numId w:val="1"/>
+        </w:numPr>
+        <w:tabs>
+          <w:tab w:val="left" w:pos="360"/>
+          <w:tab w:val="left" w:pos="720"/>
+          <w:tab w:val="left" w:pos="1080"/>
+          <w:tab w:val="left" w:pos="1440"/>
+          <w:tab w:val="left" w:pos="1800"/>
+          <w:tab w:val="left" w:pos="2160"/>
+          <w:tab w:val="left" w:pos="2520"/>
+          <w:tab w:val="left" w:pos="2880"/>
+          <w:tab w:val="left" w:pos="3240"/>
+          <w:tab w:val="left" w:pos="3600"/>
+          <w:tab w:val="left" w:pos="3960"/>
+          <w:tab w:val="left" w:pos="4320"/>
+          <w:tab w:val="left" w:pos="4680"/>
+          <w:tab w:val="left" w:pos="5040"/>
+          <w:tab w:val="left" w:pos="5400"/>
+          <w:tab w:val="left" w:pos="5760"/>
+          <w:tab w:val="left" w:pos="6120"/>
+          <w:tab w:val="left" w:pos="6480"/>
+          <w:tab w:val="left" w:pos="6840"/>
+          <w:tab w:val="left" w:pos="7200"/>
+          <w:tab w:val="left" w:pos="7560"/>
+          <w:tab w:val="left" w:pos="7920"/>
+          <w:tab w:val="left" w:pos="8280"/>
+          <w:tab w:val="left" w:pos="8640"/>
+          <w:tab w:val="left" w:pos="9000"/>
+          <w:tab w:val="left" w:pos="9360"/>
+          <w:tab w:val="left" w:pos="9720"/>
+          <w:tab w:val="left" w:pos="10080"/>
+          <w:tab w:val="left" w:pos="10440"/>
+          <w:tab w:val="left" w:pos="10800"/>
+          <w:tab w:val="left" w:pos="11160"/>
+          <w:tab w:val="left" w:pos="11520"/>
+        </w:tabs>
+        <w:autoSpaceDE w:val="0"/>
+        <w:autoSpaceDN w:val="0"/>
+        <w:adjustRightInd w:val="0"/>
+        <w:spacing w:after="0" w:line="240" w:lineRule="auto"/>
+        <w:rPr>
+          <w:rFonts w:ascii="Segoe Print" w:hAnsi="Segoe Print" w:cs="Segoe Print"/>
+        </w:rPr>
+      </w:pPr>
+      <w:proofErr w:type="gramStart"/>
+      <w:r>
+        <w:rPr>
+          <w:rFonts w:ascii="Segoe Print" w:hAnsi="Segoe Print" w:cs="Segoe Print"/>
+        </w:rPr>
+        <w:t>commit</w:t>
+      </w:r>
+      <w:proofErr w:type="gramEnd"/>
+      <w:r>
+        <w:rPr>
+          <w:rFonts w:ascii="Segoe Print" w:hAnsi="Segoe Print" w:cs="Segoe Print"/>
+        </w:rPr>
+        <w:t xml:space="preserve"> pushes </w:t>
+      </w:r>
+      <w:r>
+        <w:rPr>
+          <w:rFonts w:ascii="Segoe Print" w:hAnsi="Segoe Print" w:cs="Segoe Print"/>
+        </w:rPr>
+        <w:t>al  the files from the staging area into the repository.</w:t>
+      </w:r>
+    </w:p>
+    <w:p>
+      <w:pPr>
+        <w:pStyle w:val="ListParagraph"/>
+        <w:numPr>
+          <w:ilvl w:val="0"/>
+          <w:numId w:val="1"/>
+        </w:numPr>
+        <w:tabs>
+          <w:tab w:val="left" w:pos="360"/>
+          <w:tab w:val="left" w:pos="720"/>
+          <w:tab w:val="left" w:pos="1080"/>
+          <w:tab w:val="left" w:pos="1440"/>
+          <w:tab w:val="left" w:pos="1800"/>
+          <w:tab w:val="left" w:pos="2160"/>
+          <w:tab w:val="left" w:pos="2520"/>
+          <w:tab w:val="left" w:pos="2880"/>
+          <w:tab w:val="left" w:pos="3240"/>
+          <w:tab w:val="left" w:pos="3600"/>
+          <w:tab w:val="left" w:pos="3960"/>
+          <w:tab w:val="left" w:pos="4320"/>
+          <w:tab w:val="left" w:pos="4680"/>
+          <w:tab w:val="left" w:pos="5040"/>
+          <w:tab w:val="left" w:pos="5400"/>
+          <w:tab w:val="left" w:pos="5760"/>
+          <w:tab w:val="left" w:pos="6120"/>
+          <w:tab w:val="left" w:pos="6480"/>
+          <w:tab w:val="left" w:pos="6840"/>
+          <w:tab w:val="left" w:pos="7200"/>
+          <w:tab w:val="left" w:pos="7560"/>
+          <w:tab w:val="left" w:pos="7920"/>
+          <w:tab w:val="left" w:pos="8280"/>
+          <w:tab w:val="left" w:pos="8640"/>
+          <w:tab w:val="left" w:pos="9000"/>
+          <w:tab w:val="left" w:pos="9360"/>
+          <w:tab w:val="left" w:pos="9720"/>
+          <w:tab w:val="left" w:pos="10080"/>
+          <w:tab w:val="left" w:pos="10440"/>
+          <w:tab w:val="left" w:pos="10800"/>
+          <w:tab w:val="left" w:pos="11160"/>
+          <w:tab w:val="left" w:pos="11520"/>
+        </w:tabs>
+        <w:autoSpaceDE w:val="0"/>
+        <w:autoSpaceDN w:val="0"/>
+        <w:adjustRightInd w:val="0"/>
+        <w:spacing w:after="0" w:line="240" w:lineRule="auto"/>
+        <w:rPr>
+          <w:rFonts w:ascii="Segoe Print" w:hAnsi="Segoe Print" w:cs="Segoe Print"/>
+        </w:rPr>
+      </w:pPr>
+      <w:proofErr w:type="spellStart"/>
+      <w:r>
+        <w:rPr>
+          <w:rFonts w:ascii="Segoe Print" w:hAnsi="Segoe Print" w:cs="Segoe Print"/>
+        </w:rPr>
+        <w:t>git</w:t>
+      </w:r>
+      <w:proofErr w:type="spellEnd"/>
+      <w:r>
+        <w:rPr>
+          <w:rFonts w:ascii="Segoe Print" w:hAnsi="Segoe Print" w:cs="Segoe Print"/>
+        </w:rPr>
+        <w:t xml:space="preserve"> -to edit </w:t>
+      </w:r>
+      <w:proofErr w:type="spellStart"/>
+      <w:r>
+        <w:rPr>
+          <w:rFonts w:ascii="Segoe Print" w:hAnsi="Segoe Print" w:cs="Segoe Print"/>
+        </w:rPr>
+        <w:t>filesgit</w:t>
+      </w:r>
+      <w:proofErr w:type="spellEnd"/>
+      <w:r>
+        <w:rPr>
+          <w:rFonts w:ascii="Segoe Print" w:hAnsi="Segoe Print" w:cs="Segoe Print"/>
+        </w:rPr>
+        <w:t xml:space="preserve"> </w:t>
+      </w:r>
+    </w:p>
+    <w:p>
+      <w:pPr>
+        <w:pStyle w:val="ListParagraph"/>
+        <w:numPr>
+          <w:ilvl w:val="0"/>
+          <w:numId w:val="1"/>
+        </w:numPr>
+        <w:tabs>
+          <w:tab w:val="left" w:pos="360"/>
+          <w:tab w:val="left" w:pos="720"/>
+          <w:tab w:val="left" w:pos="1080"/>
+          <w:tab w:val="left" w:pos="1440"/>
+          <w:tab w:val="left" w:pos="1800"/>
+          <w:tab w:val="left" w:pos="2160"/>
+          <w:tab w:val="left" w:pos="2520"/>
+          <w:tab w:val="left" w:pos="2880"/>
+          <w:tab w:val="left" w:pos="3240"/>
+          <w:tab w:val="left" w:pos="3600"/>
+          <w:tab w:val="left" w:pos="3960"/>
+          <w:tab w:val="left" w:pos="4320"/>
+          <w:tab w:val="left" w:pos="4680"/>
+          <w:tab w:val="left" w:pos="5040"/>
+          <w:tab w:val="left" w:pos="5400"/>
+          <w:tab w:val="left" w:pos="5760"/>
+          <w:tab w:val="left" w:pos="6120"/>
+          <w:tab w:val="left" w:pos="6480"/>
+          <w:tab w:val="left" w:pos="6840"/>
+          <w:tab w:val="left" w:pos="7200"/>
+          <w:tab w:val="left" w:pos="7560"/>
+          <w:tab w:val="left" w:pos="7920"/>
+          <w:tab w:val="left" w:pos="8280"/>
+          <w:tab w:val="left" w:pos="8640"/>
+          <w:tab w:val="left" w:pos="9000"/>
+          <w:tab w:val="left" w:pos="9360"/>
+          <w:tab w:val="left" w:pos="9720"/>
+          <w:tab w:val="left" w:pos="10080"/>
+          <w:tab w:val="left" w:pos="10440"/>
+          <w:tab w:val="left" w:pos="10800"/>
+          <w:tab w:val="left" w:pos="11160"/>
+          <w:tab w:val="left" w:pos="11520"/>
+        </w:tabs>
+        <w:autoSpaceDE w:val="0"/>
+        <w:autoSpaceDN w:val="0"/>
+        <w:adjustRightInd w:val="0"/>
+        <w:spacing w:after="0" w:line="240" w:lineRule="auto"/>
+        <w:rPr>
+          <w:rFonts w:ascii="Segoe Print" w:hAnsi="Segoe Print" w:cs="Segoe Print"/>
+          <w:lang w:val="en"/>
+        </w:rPr>
+      </w:pPr>
+      <w:r>
+        <w:rPr>
+          <w:rFonts w:ascii="Segoe Print" w:hAnsi="Segoe Print" w:cs="Segoe Print"/>
+        </w:rPr>
+        <w:t>*****</w:t>
+      </w:r>
+      <w:r>
+        <w:rPr>
+          <w:rFonts w:ascii="Segoe Print" w:hAnsi="Segoe Print" w:cs="Segoe Print"/>
+        </w:rPr>
+        <w:t>creating website******</w:t>
+      </w:r>
+    </w:p>
+    <w:p>
+      <w:pPr>
+        <w:pStyle w:val="ListParagraph"/>
+        <w:numPr>
+          <w:ilvl w:val="0"/>
+          <w:numId w:val="1"/>
+        </w:numPr>
+        <w:tabs>
+          <w:tab w:val="left" w:pos="360"/>
+          <w:tab w:val="left" w:pos="720"/>
+          <w:tab w:val="left" w:pos="1080"/>
+          <w:tab w:val="left" w:pos="1440"/>
+          <w:tab w:val="left" w:pos="1800"/>
+          <w:tab w:val="left" w:pos="2160"/>
+          <w:tab w:val="left" w:pos="2520"/>
+          <w:tab w:val="left" w:pos="2880"/>
+          <w:tab w:val="left" w:pos="3240"/>
+          <w:tab w:val="left" w:pos="3600"/>
+          <w:tab w:val="left" w:pos="3960"/>
+          <w:tab w:val="left" w:pos="4320"/>
+          <w:tab w:val="left" w:pos="4680"/>
+          <w:tab w:val="left" w:pos="5040"/>
+          <w:tab w:val="left" w:pos="5400"/>
+          <w:tab w:val="left" w:pos="5760"/>
+          <w:tab w:val="left" w:pos="6120"/>
+          <w:tab w:val="left" w:pos="6480"/>
+          <w:tab w:val="left" w:pos="6840"/>
+          <w:tab w:val="left" w:pos="7200"/>
+          <w:tab w:val="left" w:pos="7560"/>
+          <w:tab w:val="left" w:pos="7920"/>
+          <w:tab w:val="left" w:pos="8280"/>
+          <w:tab w:val="left" w:pos="8640"/>
+          <w:tab w:val="left" w:pos="9000"/>
+          <w:tab w:val="left" w:pos="9360"/>
+          <w:tab w:val="left" w:pos="9720"/>
+          <w:tab w:val="left" w:pos="10080"/>
+          <w:tab w:val="left" w:pos="10440"/>
+          <w:tab w:val="left" w:pos="10800"/>
+          <w:tab w:val="left" w:pos="11160"/>
+          <w:tab w:val="left" w:pos="11520"/>
+        </w:tabs>
+        <w:autoSpaceDE w:val="0"/>
+        <w:autoSpaceDN w:val="0"/>
+        <w:adjustRightInd w:val="0"/>
+        <w:spacing w:after="0" w:line="240" w:lineRule="auto"/>
+        <w:rPr>
+          <w:rFonts w:ascii="Segoe Print" w:hAnsi="Segoe Print" w:cs="Segoe Print"/>
+        </w:rPr>
+      </w:pPr>
+      <w:r>
+        <w:rPr>
+          <w:rFonts w:ascii="Segoe Print" w:hAnsi="Segoe Print" w:cs="Segoe Print"/>
+        </w:rPr>
+        <w:t>tags</w:t>
+      </w:r>
+    </w:p>
+    <w:p>
+      <w:pPr>
+        <w:pStyle w:val="ListParagraph"/>
+        <w:numPr>
+          <w:ilvl w:val="0"/>
+          <w:numId w:val="1"/>
+        </w:numPr>
+        <w:tabs>
+          <w:tab w:val="left" w:pos="360"/>
+          <w:tab w:val="left" w:pos="720"/>
+          <w:tab w:val="left" w:pos="1080"/>
+          <w:tab w:val="left" w:pos="1440"/>
+          <w:tab w:val="left" w:pos="1800"/>
+          <w:tab w:val="left" w:pos="2160"/>
+          <w:tab w:val="left" w:pos="2520"/>
+          <w:tab w:val="left" w:pos="2880"/>
+          <w:tab w:val="left" w:pos="3240"/>
+          <w:tab w:val="left" w:pos="3600"/>
+          <w:tab w:val="left" w:pos="3960"/>
+          <w:tab w:val="left" w:pos="4320"/>
+          <w:tab w:val="left" w:pos="4680"/>
+          <w:tab w:val="left" w:pos="5040"/>
+          <w:tab w:val="left" w:pos="5400"/>
+          <w:tab w:val="left" w:pos="5760"/>
+          <w:tab w:val="left" w:pos="6120"/>
+          <w:tab w:val="left" w:pos="6480"/>
+          <w:tab w:val="left" w:pos="6840"/>
+          <w:tab w:val="left" w:pos="7200"/>
+          <w:tab w:val="left" w:pos="7560"/>
+          <w:tab w:val="left" w:pos="7920"/>
+          <w:tab w:val="left" w:pos="8280"/>
+          <w:tab w:val="left" w:pos="8640"/>
+          <w:tab w:val="left" w:pos="9000"/>
+          <w:tab w:val="left" w:pos="9360"/>
+          <w:tab w:val="left" w:pos="9720"/>
+          <w:tab w:val="left" w:pos="10080"/>
+          <w:tab w:val="left" w:pos="10440"/>
+          <w:tab w:val="left" w:pos="10800"/>
+          <w:tab w:val="left" w:pos="11160"/>
+          <w:tab w:val="left" w:pos="11520"/>
+        </w:tabs>
+        <w:autoSpaceDE w:val="0"/>
+        <w:autoSpaceDN w:val="0"/>
+        <w:adjustRightInd w:val="0"/>
+        <w:spacing w:after="0" w:line="240" w:lineRule="auto"/>
+        <w:rPr>
+          <w:rFonts w:ascii="Segoe Print" w:hAnsi="Segoe Print" w:cs="Segoe Print"/>
+        </w:rPr>
+      </w:pPr>
+      <w:r>
+        <w:rPr>
+          <w:rFonts w:ascii="Segoe Print" w:hAnsi="Segoe Print" w:cs="Segoe Print"/>
+        </w:rPr>
+        <w:t>&lt;p :paragraph</w:t>
+      </w:r>
+    </w:p>
+    <w:p>
+      <w:pPr>
+        <w:pStyle w:val="ListParagraph"/>
+        <w:numPr>
+          <w:ilvl w:val="0"/>
+          <w:numId w:val="1"/>
+        </w:numPr>
+        <w:tabs>
+          <w:tab w:val="left" w:pos="360"/>
+          <w:tab w:val="left" w:pos="720"/>
+          <w:tab w:val="left" w:pos="1080"/>
+          <w:tab w:val="left" w:pos="1440"/>
+          <w:tab w:val="left" w:pos="1800"/>
+          <w:tab w:val="left" w:pos="2160"/>
+          <w:tab w:val="left" w:pos="2520"/>
+          <w:tab w:val="left" w:pos="2880"/>
+          <w:tab w:val="left" w:pos="3240"/>
+          <w:tab w:val="left" w:pos="3600"/>
+          <w:tab w:val="left" w:pos="3960"/>
+          <w:tab w:val="left" w:pos="4320"/>
+          <w:tab w:val="left" w:pos="4680"/>
+          <w:tab w:val="left" w:pos="5040"/>
+          <w:tab w:val="left" w:pos="5400"/>
+          <w:tab w:val="left" w:pos="5760"/>
+          <w:tab w:val="left" w:pos="6120"/>
+          <w:tab w:val="left" w:pos="6480"/>
+          <w:tab w:val="left" w:pos="6840"/>
+          <w:tab w:val="left" w:pos="7200"/>
+          <w:tab w:val="left" w:pos="7560"/>
+          <w:tab w:val="left" w:pos="7920"/>
+          <w:tab w:val="left" w:pos="8280"/>
+          <w:tab w:val="left" w:pos="8640"/>
+          <w:tab w:val="left" w:pos="9000"/>
+          <w:tab w:val="left" w:pos="9360"/>
+          <w:tab w:val="left" w:pos="9720"/>
+          <w:tab w:val="left" w:pos="10080"/>
+          <w:tab w:val="left" w:pos="10440"/>
+          <w:tab w:val="left" w:pos="10800"/>
+          <w:tab w:val="left" w:pos="11160"/>
+          <w:tab w:val="left" w:pos="11520"/>
+        </w:tabs>
+        <w:autoSpaceDE w:val="0"/>
+        <w:autoSpaceDN w:val="0"/>
+        <w:adjustRightInd w:val="0"/>
+        <w:spacing w:after="0" w:line="240" w:lineRule="auto"/>
+        <w:rPr>
+          <w:rFonts w:ascii="Segoe Print" w:hAnsi="Segoe Print" w:cs="Segoe Print"/>
+        </w:rPr>
+      </w:pPr>
+      <w:proofErr w:type="spellStart"/>
+      <w:r>
+        <w:rPr>
+          <w:rFonts w:ascii="Segoe Print" w:hAnsi="Segoe Print" w:cs="Segoe Print"/>
+        </w:rPr>
+        <w:t>img</w:t>
+      </w:r>
+      <w:proofErr w:type="spellEnd"/>
+      <w:r>
+        <w:rPr>
+          <w:rFonts w:ascii="Segoe Print" w:hAnsi="Segoe Print" w:cs="Segoe Print"/>
+        </w:rPr>
+        <w:t>: image</w:t>
+      </w:r>
+    </w:p>
+    <w:p>
+      <w:pPr>
+        <w:pStyle w:val="ListParagraph"/>
+        <w:numPr>
+          <w:ilvl w:val="0"/>
+          <w:numId w:val="1"/>
+        </w:numPr>
+        <w:tabs>
+          <w:tab w:val="left" w:pos="360"/>
+          <w:tab w:val="left" w:pos="720"/>
+          <w:tab w:val="left" w:pos="1080"/>
+          <w:tab w:val="left" w:pos="1440"/>
+          <w:tab w:val="left" w:pos="1800"/>
+          <w:tab w:val="left" w:pos="2160"/>
+          <w:tab w:val="left" w:pos="2520"/>
+          <w:tab w:val="left" w:pos="2880"/>
+          <w:tab w:val="left" w:pos="3240"/>
+          <w:tab w:val="left" w:pos="3600"/>
+          <w:tab w:val="left" w:pos="3960"/>
+          <w:tab w:val="left" w:pos="4320"/>
+          <w:tab w:val="left" w:pos="4680"/>
+          <w:tab w:val="left" w:pos="5040"/>
+          <w:tab w:val="left" w:pos="5400"/>
+          <w:tab w:val="left" w:pos="5760"/>
+          <w:tab w:val="left" w:pos="6120"/>
+          <w:tab w:val="left" w:pos="6480"/>
+          <w:tab w:val="left" w:pos="6840"/>
+          <w:tab w:val="left" w:pos="7200"/>
+          <w:tab w:val="left" w:pos="7560"/>
+          <w:tab w:val="left" w:pos="7920"/>
+          <w:tab w:val="left" w:pos="8280"/>
+          <w:tab w:val="left" w:pos="8640"/>
+          <w:tab w:val="left" w:pos="9000"/>
+          <w:tab w:val="left" w:pos="9360"/>
+          <w:tab w:val="left" w:pos="9720"/>
+          <w:tab w:val="left" w:pos="10080"/>
+          <w:tab w:val="left" w:pos="10440"/>
+          <w:tab w:val="left" w:pos="10800"/>
+          <w:tab w:val="left" w:pos="11160"/>
+          <w:tab w:val="left" w:pos="11520"/>
+        </w:tabs>
+        <w:autoSpaceDE w:val="0"/>
+        <w:autoSpaceDN w:val="0"/>
+        <w:adjustRightInd w:val="0"/>
+        <w:spacing w:after="0" w:line="240" w:lineRule="auto"/>
+        <w:rPr>
+          <w:rFonts w:ascii="Segoe Print" w:hAnsi="Segoe Print" w:cs="Segoe Print"/>
+        </w:rPr>
+      </w:pPr>
+      <w:proofErr w:type="spellStart"/>
+      <w:r>
+        <w:rPr>
+          <w:rFonts w:ascii="Segoe Print" w:hAnsi="Segoe Print" w:cs="Segoe Print"/>
+        </w:rPr>
+        <w:t>doctype</w:t>
+      </w:r>
+      <w:proofErr w:type="spellEnd"/>
+    </w:p>
+    <w:p>
+      <w:pPr>
+        <w:pStyle w:val="ListParagraph"/>
+        <w:numPr>
+          <w:ilvl w:val="0"/>
+          <w:numId w:val="1"/>
+        </w:numPr>
+        <w:tabs>
+          <w:tab w:val="left" w:pos="360"/>
+          <w:tab w:val="left" w:pos="720"/>
+          <w:tab w:val="left" w:pos="1080"/>
+          <w:tab w:val="left" w:pos="1440"/>
+          <w:tab w:val="left" w:pos="1800"/>
+          <w:tab w:val="left" w:pos="2160"/>
+          <w:tab w:val="left" w:pos="2520"/>
+          <w:tab w:val="left" w:pos="2880"/>
+          <w:tab w:val="left" w:pos="3240"/>
+          <w:tab w:val="left" w:pos="3600"/>
+          <w:tab w:val="left" w:pos="3960"/>
+          <w:tab w:val="left" w:pos="4320"/>
+          <w:tab w:val="left" w:pos="4680"/>
+          <w:tab w:val="left" w:pos="5040"/>
+          <w:tab w:val="left" w:pos="5400"/>
+          <w:tab w:val="left" w:pos="5760"/>
+          <w:tab w:val="left" w:pos="6120"/>
+          <w:tab w:val="left" w:pos="6480"/>
+          <w:tab w:val="left" w:pos="6840"/>
+          <w:tab w:val="left" w:pos="7200"/>
+          <w:tab w:val="left" w:pos="7560"/>
+          <w:tab w:val="left" w:pos="7920"/>
+          <w:tab w:val="left" w:pos="8280"/>
+          <w:tab w:val="left" w:pos="8640"/>
+          <w:tab w:val="left" w:pos="9000"/>
+          <w:tab w:val="left" w:pos="9360"/>
+          <w:tab w:val="left" w:pos="9720"/>
+          <w:tab w:val="left" w:pos="10080"/>
+          <w:tab w:val="left" w:pos="10440"/>
+          <w:tab w:val="left" w:pos="10800"/>
+          <w:tab w:val="left" w:pos="11160"/>
+          <w:tab w:val="left" w:pos="11520"/>
+        </w:tabs>
+        <w:autoSpaceDE w:val="0"/>
+        <w:autoSpaceDN w:val="0"/>
+        <w:adjustRightInd w:val="0"/>
+        <w:spacing w:after="0" w:line="240" w:lineRule="auto"/>
+        <w:rPr>
+          <w:rFonts w:ascii="Segoe Print" w:hAnsi="Segoe Print" w:cs="Segoe Print"/>
+        </w:rPr>
+      </w:pPr>
+      <w:r>
+        <w:rPr>
+          <w:rFonts w:ascii="Segoe Print" w:hAnsi="Segoe Print" w:cs="Segoe Print"/>
+        </w:rPr>
+        <w:t>&lt;html&gt;</w:t>
+      </w:r>
+    </w:p>
+    <w:p>
+      <w:pPr>
+        <w:pStyle w:val="ListParagraph"/>
+        <w:tabs>
+          <w:tab w:val="left" w:pos="360"/>
+          <w:tab w:val="left" w:pos="720"/>
+          <w:tab w:val="left" w:pos="1080"/>
+          <w:tab w:val="left" w:pos="1440"/>
+          <w:tab w:val="left" w:pos="1800"/>
+          <w:tab w:val="left" w:pos="2160"/>
+          <w:tab w:val="left" w:pos="2520"/>
+          <w:tab w:val="left" w:pos="2880"/>
+          <w:tab w:val="left" w:pos="3240"/>
+          <w:tab w:val="left" w:pos="3600"/>
+          <w:tab w:val="left" w:pos="3960"/>
+          <w:tab w:val="left" w:pos="4320"/>
+          <w:tab w:val="left" w:pos="4680"/>
+          <w:tab w:val="left" w:pos="5040"/>
+          <w:tab w:val="left" w:pos="5400"/>
+          <w:tab w:val="left" w:pos="5760"/>
+          <w:tab w:val="left" w:pos="6120"/>
+          <w:tab w:val="left" w:pos="6480"/>
+          <w:tab w:val="left" w:pos="6840"/>
+          <w:tab w:val="left" w:pos="7200"/>
+          <w:tab w:val="left" w:pos="7560"/>
+          <w:tab w:val="left" w:pos="7920"/>
+          <w:tab w:val="left" w:pos="8280"/>
+          <w:tab w:val="left" w:pos="8640"/>
+          <w:tab w:val="left" w:pos="9000"/>
+          <w:tab w:val="left" w:pos="9360"/>
+          <w:tab w:val="left" w:pos="9720"/>
+          <w:tab w:val="left" w:pos="10080"/>
+          <w:tab w:val="left" w:pos="10440"/>
+          <w:tab w:val="left" w:pos="10800"/>
+          <w:tab w:val="left" w:pos="11160"/>
+          <w:tab w:val="left" w:pos="11520"/>
+        </w:tabs>
+        <w:autoSpaceDE w:val="0"/>
+        <w:autoSpaceDN w:val="0"/>
+        <w:adjustRightInd w:val="0"/>
+        <w:spacing w:after="0" w:line="240" w:lineRule="auto"/>
+        <w:rPr>
+          <w:rFonts w:ascii="Segoe Print" w:hAnsi="Segoe Print" w:cs="Segoe Print"/>
+        </w:rPr>
+      </w:pPr>
       <w:bookmarkStart w:id="0" w:name="_GoBack"/>
       <w:bookmarkEnd w:id="0"/>
     </w:p>
+    <w:p>
+      <w:pPr>
+        <w:tabs>
+          <w:tab w:val="left" w:pos="360"/>
+          <w:tab w:val="left" w:pos="720"/>
+          <w:tab w:val="left" w:pos="1080"/>
+          <w:tab w:val="left" w:pos="1440"/>
+          <w:tab w:val="left" w:pos="1800"/>
+          <w:tab w:val="left" w:pos="2160"/>
+          <w:tab w:val="left" w:pos="2520"/>
+          <w:tab w:val="left" w:pos="2880"/>
+          <w:tab w:val="left" w:pos="3240"/>
+          <w:tab w:val="left" w:pos="3600"/>
+          <w:tab w:val="left" w:pos="3960"/>
+          <w:tab w:val="left" w:pos="4320"/>
+          <w:tab w:val="left" w:pos="4680"/>
+          <w:tab w:val="left" w:pos="5040"/>
+          <w:tab w:val="left" w:pos="5400"/>
+          <w:tab w:val="left" w:pos="5760"/>
+          <w:tab w:val="left" w:pos="6120"/>
+          <w:tab w:val="left" w:pos="6480"/>
+          <w:tab w:val="left" w:pos="6840"/>
+          <w:tab w:val="left" w:pos="7200"/>
+          <w:tab w:val="left" w:pos="7560"/>
+          <w:tab w:val="left" w:pos="7920"/>
+          <w:tab w:val="left" w:pos="8280"/>
+          <w:tab w:val="left" w:pos="8640"/>
+          <w:tab w:val="left" w:pos="9000"/>
+          <w:tab w:val="left" w:pos="9360"/>
+          <w:tab w:val="left" w:pos="9720"/>
+          <w:tab w:val="left" w:pos="10080"/>
+          <w:tab w:val="left" w:pos="10440"/>
+          <w:tab w:val="left" w:pos="10800"/>
+          <w:tab w:val="left" w:pos="11160"/>
+          <w:tab w:val="left" w:pos="11520"/>
+        </w:tabs>
+        <w:autoSpaceDE w:val="0"/>
+        <w:autoSpaceDN w:val="0"/>
+        <w:adjustRightInd w:val="0"/>
+        <w:spacing w:after="0" w:line="240" w:lineRule="auto"/>
+        <w:ind w:left="720"/>
+        <w:rPr>
+          <w:rFonts w:ascii="Segoe Print" w:hAnsi="Segoe Print" w:cs="Segoe Print"/>
+        </w:rPr>
+      </w:pPr>
+    </w:p>
+    <w:p>
+      <w:pPr>
+        <w:pStyle w:val="ListParagraph"/>
+        <w:numPr>
+          <w:ilvl w:val="0"/>
+          <w:numId w:val="1"/>
+        </w:numPr>
+        <w:tabs>
+          <w:tab w:val="left" w:pos="360"/>
+          <w:tab w:val="left" w:pos="720"/>
+          <w:tab w:val="left" w:pos="1080"/>
+          <w:tab w:val="left" w:pos="1440"/>
+          <w:tab w:val="left" w:pos="1800"/>
+          <w:tab w:val="left" w:pos="2160"/>
+          <w:tab w:val="left" w:pos="2520"/>
+          <w:tab w:val="left" w:pos="2880"/>
+          <w:tab w:val="left" w:pos="3240"/>
+          <w:tab w:val="left" w:pos="3600"/>
+          <w:tab w:val="left" w:pos="3960"/>
+          <w:tab w:val="left" w:pos="4320"/>
+          <w:tab w:val="left" w:pos="4680"/>
+          <w:tab w:val="left" w:pos="5040"/>
+          <w:tab w:val="left" w:pos="5400"/>
+          <w:tab w:val="left" w:pos="5760"/>
+          <w:tab w:val="left" w:pos="6120"/>
+          <w:tab w:val="left" w:pos="6480"/>
+          <w:tab w:val="left" w:pos="6840"/>
+          <w:tab w:val="left" w:pos="7200"/>
+          <w:tab w:val="left" w:pos="7560"/>
+          <w:tab w:val="left" w:pos="7920"/>
+          <w:tab w:val="left" w:pos="8280"/>
+          <w:tab w:val="left" w:pos="8640"/>
+          <w:tab w:val="left" w:pos="9000"/>
+          <w:tab w:val="left" w:pos="9360"/>
+          <w:tab w:val="left" w:pos="9720"/>
+          <w:tab w:val="left" w:pos="10080"/>
+          <w:tab w:val="left" w:pos="10440"/>
+          <w:tab w:val="left" w:pos="10800"/>
+          <w:tab w:val="left" w:pos="11160"/>
+          <w:tab w:val="left" w:pos="11520"/>
+        </w:tabs>
+        <w:autoSpaceDE w:val="0"/>
+        <w:autoSpaceDN w:val="0"/>
+        <w:adjustRightInd w:val="0"/>
+        <w:spacing w:after="0" w:line="240" w:lineRule="auto"/>
+        <w:rPr>
+          <w:rFonts w:ascii="Segoe Print" w:hAnsi="Segoe Print" w:cs="Segoe Print"/>
+        </w:rPr>
+      </w:pPr>
+      <w:r>
+        <w:rPr>
+          <w:rFonts w:ascii="Segoe Print" w:hAnsi="Segoe Print" w:cs="Segoe Print"/>
+        </w:rPr>
+        <w:t>&lt;/html&gt;</w:t>
+      </w:r>
+    </w:p>
+    <w:p>
+      <w:pPr>
+        <w:pStyle w:val="ListParagraph"/>
+        <w:numPr>
+          <w:ilvl w:val="0"/>
+          <w:numId w:val="1"/>
+        </w:numPr>
+        <w:tabs>
+          <w:tab w:val="left" w:pos="360"/>
+          <w:tab w:val="left" w:pos="720"/>
+          <w:tab w:val="left" w:pos="1080"/>
+          <w:tab w:val="left" w:pos="1440"/>
+          <w:tab w:val="left" w:pos="1800"/>
+          <w:tab w:val="left" w:pos="2160"/>
+          <w:tab w:val="left" w:pos="2520"/>
+          <w:tab w:val="left" w:pos="2880"/>
+          <w:tab w:val="left" w:pos="3240"/>
+          <w:tab w:val="left" w:pos="3600"/>
+          <w:tab w:val="left" w:pos="3960"/>
+          <w:tab w:val="left" w:pos="4320"/>
+          <w:tab w:val="left" w:pos="4680"/>
+          <w:tab w:val="left" w:pos="5040"/>
+          <w:tab w:val="left" w:pos="5400"/>
+          <w:tab w:val="left" w:pos="5760"/>
+          <w:tab w:val="left" w:pos="6120"/>
+          <w:tab w:val="left" w:pos="6480"/>
+          <w:tab w:val="left" w:pos="6840"/>
+          <w:tab w:val="left" w:pos="7200"/>
+          <w:tab w:val="left" w:pos="7560"/>
+          <w:tab w:val="left" w:pos="7920"/>
+          <w:tab w:val="left" w:pos="8280"/>
+          <w:tab w:val="left" w:pos="8640"/>
+          <w:tab w:val="left" w:pos="9000"/>
+          <w:tab w:val="left" w:pos="9360"/>
+          <w:tab w:val="left" w:pos="9720"/>
+          <w:tab w:val="left" w:pos="10080"/>
+          <w:tab w:val="left" w:pos="10440"/>
+          <w:tab w:val="left" w:pos="10800"/>
+          <w:tab w:val="left" w:pos="11160"/>
+          <w:tab w:val="left" w:pos="11520"/>
+        </w:tabs>
+        <w:autoSpaceDE w:val="0"/>
+        <w:autoSpaceDN w:val="0"/>
+        <w:adjustRightInd w:val="0"/>
+        <w:spacing w:after="0" w:line="240" w:lineRule="auto"/>
+        <w:rPr>
+          <w:rFonts w:ascii="Segoe Print" w:hAnsi="Segoe Print" w:cs="Segoe Print"/>
+        </w:rPr>
+      </w:pPr>
+      <w:r>
+        <w:rPr>
+          <w:rFonts w:ascii="Segoe Print" w:hAnsi="Segoe Print" w:cs="Segoe Print"/>
+        </w:rPr>
+        <w:t>every page:</w:t>
+      </w:r>
+    </w:p>
+    <w:p>
+      <w:pPr>
+        <w:pStyle w:val="ListParagraph"/>
+        <w:numPr>
+          <w:ilvl w:val="0"/>
+          <w:numId w:val="1"/>
+        </w:numPr>
+        <w:tabs>
+          <w:tab w:val="left" w:pos="360"/>
+          <w:tab w:val="left" w:pos="720"/>
+          <w:tab w:val="left" w:pos="1080"/>
+          <w:tab w:val="left" w:pos="1440"/>
+          <w:tab w:val="left" w:pos="1800"/>
+          <w:tab w:val="left" w:pos="2160"/>
+          <w:tab w:val="left" w:pos="2520"/>
+          <w:tab w:val="left" w:pos="2880"/>
+          <w:tab w:val="left" w:pos="3240"/>
+          <w:tab w:val="left" w:pos="3600"/>
+          <w:tab w:val="left" w:pos="3960"/>
+          <w:tab w:val="left" w:pos="4320"/>
+          <w:tab w:val="left" w:pos="4680"/>
+          <w:tab w:val="left" w:pos="5040"/>
+          <w:tab w:val="left" w:pos="5400"/>
+          <w:tab w:val="left" w:pos="5760"/>
+          <w:tab w:val="left" w:pos="6120"/>
+          <w:tab w:val="left" w:pos="6480"/>
+          <w:tab w:val="left" w:pos="6840"/>
+          <w:tab w:val="left" w:pos="7200"/>
+          <w:tab w:val="left" w:pos="7560"/>
+          <w:tab w:val="left" w:pos="7920"/>
+          <w:tab w:val="left" w:pos="8280"/>
+          <w:tab w:val="left" w:pos="8640"/>
+          <w:tab w:val="left" w:pos="9000"/>
+          <w:tab w:val="left" w:pos="9360"/>
+          <w:tab w:val="left" w:pos="9720"/>
+          <w:tab w:val="left" w:pos="10080"/>
+          <w:tab w:val="left" w:pos="10440"/>
+          <w:tab w:val="left" w:pos="10800"/>
+          <w:tab w:val="left" w:pos="11160"/>
+          <w:tab w:val="left" w:pos="11520"/>
+        </w:tabs>
+        <w:autoSpaceDE w:val="0"/>
+        <w:autoSpaceDN w:val="0"/>
+        <w:adjustRightInd w:val="0"/>
+        <w:spacing w:after="0" w:line="240" w:lineRule="auto"/>
+        <w:rPr>
+          <w:rFonts w:ascii="Segoe Print" w:hAnsi="Segoe Print" w:cs="Segoe Print"/>
+        </w:rPr>
+      </w:pPr>
+      <w:proofErr w:type="gramStart"/>
+      <w:r>
+        <w:rPr>
+          <w:rFonts w:ascii="Segoe Print" w:hAnsi="Segoe Print" w:cs="Segoe Print"/>
+        </w:rPr>
+        <w:t>head</w:t>
+      </w:r>
+      <w:proofErr w:type="gramEnd"/>
+      <w:r>
+        <w:rPr>
+          <w:rFonts w:ascii="Segoe Print" w:hAnsi="Segoe Print" w:cs="Segoe Print"/>
+        </w:rPr>
+        <w:t xml:space="preserve">: where all browser info goes the technical stuff that u </w:t>
+      </w:r>
+      <w:proofErr w:type="spellStart"/>
+      <w:r>
+        <w:rPr>
+          <w:rFonts w:ascii="Segoe Print" w:hAnsi="Segoe Print" w:cs="Segoe Print"/>
+        </w:rPr>
+        <w:t>dont</w:t>
+      </w:r>
+      <w:proofErr w:type="spellEnd"/>
+      <w:r>
+        <w:rPr>
+          <w:rFonts w:ascii="Segoe Print" w:hAnsi="Segoe Print" w:cs="Segoe Print"/>
+        </w:rPr>
+        <w:t xml:space="preserve"> see when u go to the web page.</w:t>
+      </w:r>
+    </w:p>
+    <w:p>
+      <w:pPr>
+        <w:pStyle w:val="ListParagraph"/>
+        <w:numPr>
+          <w:ilvl w:val="0"/>
+          <w:numId w:val="1"/>
+        </w:numPr>
+        <w:tabs>
+          <w:tab w:val="left" w:pos="360"/>
+          <w:tab w:val="left" w:pos="720"/>
+          <w:tab w:val="left" w:pos="1080"/>
+          <w:tab w:val="left" w:pos="1440"/>
+          <w:tab w:val="left" w:pos="1800"/>
+          <w:tab w:val="left" w:pos="2160"/>
+          <w:tab w:val="left" w:pos="2520"/>
+          <w:tab w:val="left" w:pos="2880"/>
+          <w:tab w:val="left" w:pos="3240"/>
+          <w:tab w:val="left" w:pos="3600"/>
+          <w:tab w:val="left" w:pos="3960"/>
+          <w:tab w:val="left" w:pos="4320"/>
+          <w:tab w:val="left" w:pos="4680"/>
+          <w:tab w:val="left" w:pos="5040"/>
+          <w:tab w:val="left" w:pos="5400"/>
+          <w:tab w:val="left" w:pos="5760"/>
+          <w:tab w:val="left" w:pos="6120"/>
+          <w:tab w:val="left" w:pos="6480"/>
+          <w:tab w:val="left" w:pos="6840"/>
+          <w:tab w:val="left" w:pos="7200"/>
+          <w:tab w:val="left" w:pos="7560"/>
+          <w:tab w:val="left" w:pos="7920"/>
+          <w:tab w:val="left" w:pos="8280"/>
+          <w:tab w:val="left" w:pos="8640"/>
+          <w:tab w:val="left" w:pos="9000"/>
+          <w:tab w:val="left" w:pos="9360"/>
+          <w:tab w:val="left" w:pos="9720"/>
+          <w:tab w:val="left" w:pos="10080"/>
+          <w:tab w:val="left" w:pos="10440"/>
+          <w:tab w:val="left" w:pos="10800"/>
+          <w:tab w:val="left" w:pos="11160"/>
+          <w:tab w:val="left" w:pos="11520"/>
+        </w:tabs>
+        <w:autoSpaceDE w:val="0"/>
+        <w:autoSpaceDN w:val="0"/>
+        <w:adjustRightInd w:val="0"/>
+        <w:spacing w:after="0" w:line="240" w:lineRule="auto"/>
+        <w:rPr>
+          <w:rFonts w:ascii="Segoe Print" w:hAnsi="Segoe Print" w:cs="Segoe Print"/>
+        </w:rPr>
+      </w:pPr>
+    </w:p>
+    <w:p>
+      <w:pPr>
+        <w:pStyle w:val="ListParagraph"/>
+        <w:numPr>
+          <w:ilvl w:val="0"/>
+          <w:numId w:val="1"/>
+        </w:numPr>
+        <w:tabs>
+          <w:tab w:val="left" w:pos="360"/>
+          <w:tab w:val="left" w:pos="720"/>
+          <w:tab w:val="left" w:pos="1080"/>
+          <w:tab w:val="left" w:pos="1440"/>
+          <w:tab w:val="left" w:pos="1800"/>
+          <w:tab w:val="left" w:pos="2160"/>
+          <w:tab w:val="left" w:pos="2520"/>
+          <w:tab w:val="left" w:pos="2880"/>
+          <w:tab w:val="left" w:pos="3240"/>
+          <w:tab w:val="left" w:pos="3600"/>
+          <w:tab w:val="left" w:pos="3960"/>
+          <w:tab w:val="left" w:pos="4320"/>
+          <w:tab w:val="left" w:pos="4680"/>
+          <w:tab w:val="left" w:pos="5040"/>
+          <w:tab w:val="left" w:pos="5400"/>
+          <w:tab w:val="left" w:pos="5760"/>
+          <w:tab w:val="left" w:pos="6120"/>
+          <w:tab w:val="left" w:pos="6480"/>
+          <w:tab w:val="left" w:pos="6840"/>
+          <w:tab w:val="left" w:pos="7200"/>
+          <w:tab w:val="left" w:pos="7560"/>
+          <w:tab w:val="left" w:pos="7920"/>
+          <w:tab w:val="left" w:pos="8280"/>
+          <w:tab w:val="left" w:pos="8640"/>
+          <w:tab w:val="left" w:pos="9000"/>
+          <w:tab w:val="left" w:pos="9360"/>
+          <w:tab w:val="left" w:pos="9720"/>
+          <w:tab w:val="left" w:pos="10080"/>
+          <w:tab w:val="left" w:pos="10440"/>
+          <w:tab w:val="left" w:pos="10800"/>
+          <w:tab w:val="left" w:pos="11160"/>
+          <w:tab w:val="left" w:pos="11520"/>
+        </w:tabs>
+        <w:autoSpaceDE w:val="0"/>
+        <w:autoSpaceDN w:val="0"/>
+        <w:adjustRightInd w:val="0"/>
+        <w:spacing w:after="0" w:line="240" w:lineRule="auto"/>
+        <w:rPr>
+          <w:rFonts w:ascii="Segoe Print" w:hAnsi="Segoe Print" w:cs="Segoe Print"/>
+        </w:rPr>
+      </w:pPr>
+      <w:r>
+        <w:rPr>
+          <w:rFonts w:ascii="Segoe Print" w:hAnsi="Segoe Print" w:cs="Segoe Print"/>
+        </w:rPr>
+        <w:t>body: cool stuff</w:t>
+      </w:r>
+    </w:p>
+    <w:p>
+      <w:pPr>
+        <w:pStyle w:val="ListParagraph"/>
+        <w:numPr>
+          <w:ilvl w:val="0"/>
+          <w:numId w:val="1"/>
+        </w:numPr>
+        <w:tabs>
+          <w:tab w:val="left" w:pos="360"/>
+          <w:tab w:val="left" w:pos="720"/>
+          <w:tab w:val="left" w:pos="1080"/>
+          <w:tab w:val="left" w:pos="1440"/>
+          <w:tab w:val="left" w:pos="1800"/>
+          <w:tab w:val="left" w:pos="2160"/>
+          <w:tab w:val="left" w:pos="2520"/>
+          <w:tab w:val="left" w:pos="2880"/>
+          <w:tab w:val="left" w:pos="3240"/>
+          <w:tab w:val="left" w:pos="3600"/>
+          <w:tab w:val="left" w:pos="3960"/>
+          <w:tab w:val="left" w:pos="4320"/>
+          <w:tab w:val="left" w:pos="4680"/>
+          <w:tab w:val="left" w:pos="5040"/>
+          <w:tab w:val="left" w:pos="5400"/>
+          <w:tab w:val="left" w:pos="5760"/>
+          <w:tab w:val="left" w:pos="6120"/>
+          <w:tab w:val="left" w:pos="6480"/>
+          <w:tab w:val="left" w:pos="6840"/>
+          <w:tab w:val="left" w:pos="7200"/>
+          <w:tab w:val="left" w:pos="7560"/>
+          <w:tab w:val="left" w:pos="7920"/>
+          <w:tab w:val="left" w:pos="8280"/>
+          <w:tab w:val="left" w:pos="8640"/>
+          <w:tab w:val="left" w:pos="9000"/>
+          <w:tab w:val="left" w:pos="9360"/>
+          <w:tab w:val="left" w:pos="9720"/>
+          <w:tab w:val="left" w:pos="10080"/>
+          <w:tab w:val="left" w:pos="10440"/>
+          <w:tab w:val="left" w:pos="10800"/>
+          <w:tab w:val="left" w:pos="11160"/>
+          <w:tab w:val="left" w:pos="11520"/>
+        </w:tabs>
+        <w:autoSpaceDE w:val="0"/>
+        <w:autoSpaceDN w:val="0"/>
+        <w:adjustRightInd w:val="0"/>
+        <w:spacing w:after="0" w:line="240" w:lineRule="auto"/>
+        <w:rPr>
+          <w:rFonts w:ascii="Segoe Print" w:hAnsi="Segoe Print" w:cs="Segoe Print"/>
+          <w:lang w:val="en"/>
+        </w:rPr>
+      </w:pPr>
+      <w:proofErr w:type="gramStart"/>
+      <w:r>
+        <w:rPr>
+          <w:rFonts w:ascii="Segoe Print" w:hAnsi="Segoe Print" w:cs="Segoe Print"/>
+        </w:rPr>
+        <w:t>header</w:t>
+      </w:r>
+      <w:proofErr w:type="gramEnd"/>
+      <w:r>
+        <w:rPr>
+          <w:rFonts w:ascii="Segoe Print" w:hAnsi="Segoe Print" w:cs="Segoe Print"/>
+        </w:rPr>
+        <w:t xml:space="preserve"> is the bold big title.</w:t>
+      </w:r>
+    </w:p>
+    <w:p>
+      <w:pPr>
+        <w:tabs>
+          <w:tab w:val="left" w:pos="360"/>
+          <w:tab w:val="left" w:pos="720"/>
+          <w:tab w:val="left" w:pos="1080"/>
+          <w:tab w:val="left" w:pos="1440"/>
+          <w:tab w:val="left" w:pos="1800"/>
+          <w:tab w:val="left" w:pos="2160"/>
+          <w:tab w:val="left" w:pos="2520"/>
+          <w:tab w:val="left" w:pos="2880"/>
+          <w:tab w:val="left" w:pos="3240"/>
+          <w:tab w:val="left" w:pos="3600"/>
+          <w:tab w:val="left" w:pos="3960"/>
+          <w:tab w:val="left" w:pos="4320"/>
+          <w:tab w:val="left" w:pos="4680"/>
+          <w:tab w:val="left" w:pos="5040"/>
+          <w:tab w:val="left" w:pos="5400"/>
+          <w:tab w:val="left" w:pos="5760"/>
+          <w:tab w:val="left" w:pos="6120"/>
+          <w:tab w:val="left" w:pos="6480"/>
+          <w:tab w:val="left" w:pos="6840"/>
+          <w:tab w:val="left" w:pos="7200"/>
+          <w:tab w:val="left" w:pos="7560"/>
+          <w:tab w:val="left" w:pos="7920"/>
+          <w:tab w:val="left" w:pos="8280"/>
+          <w:tab w:val="left" w:pos="8640"/>
+          <w:tab w:val="left" w:pos="9000"/>
+          <w:tab w:val="left" w:pos="9360"/>
+          <w:tab w:val="left" w:pos="9720"/>
+          <w:tab w:val="left" w:pos="10080"/>
+          <w:tab w:val="left" w:pos="10440"/>
+          <w:tab w:val="left" w:pos="10800"/>
+          <w:tab w:val="left" w:pos="11160"/>
+          <w:tab w:val="left" w:pos="11520"/>
+        </w:tabs>
+        <w:autoSpaceDE w:val="0"/>
+        <w:autoSpaceDN w:val="0"/>
+        <w:adjustRightInd w:val="0"/>
+        <w:spacing w:after="0" w:line="240" w:lineRule="auto"/>
+        <w:rPr>
+          <w:rFonts w:ascii="Segoe Print" w:hAnsi="Segoe Print" w:cs="Segoe Print"/>
+          <w:lang w:val="en"/>
+        </w:rPr>
+      </w:pPr>
+    </w:p>
+    <w:p/>
+    <w:p/>
     <w:sectPr>
       <w:pgSz w:w="12240" w:h="15840"/>
       <w:pgMar w:top="1440" w:right="1440" w:bottom="1440" w:left="1440" w:header="720" w:footer="720" w:gutter="0"/>
@@ -29,6 +1465,35 @@
     </w:sectPr>
   </w:body>
 </w:document>
+</file>
+
+<file path=word/numbering.xml><?xml version="1.0" encoding="utf-8"?>
+<w:numbering xmlns:wpc="http://schemas.microsoft.com/office/word/2010/wordprocessingCanvas" xmlns:mc="http://schemas.openxmlformats.org/markup-compatibility/2006" xmlns:o="urn:schemas-microsoft-com:office:office" xmlns:r="http://schemas.openxmlformats.org/officeDocument/2006/relationships" xmlns:m="http://schemas.openxmlformats.org/officeDocument/2006/math" xmlns:v="urn:schemas-microsoft-com:vml" xmlns:wp14="http://schemas.microsoft.com/office/word/2010/wordprocessingDrawing" xmlns:wp="http://schemas.openxmlformats.org/drawingml/2006/wordprocessingDrawing" xmlns:w10="urn:schemas-microsoft-com:office:word" xmlns:w="http://schemas.openxmlformats.org/wordprocessingml/2006/main" xmlns:w14="http://schemas.microsoft.com/office/word/2010/wordml" xmlns:w15="http://schemas.microsoft.com/office/word/2012/wordml" xmlns:wpg="http://schemas.microsoft.com/office/word/2010/wordprocessingGroup" xmlns:wpi="http://schemas.microsoft.com/office/word/2010/wordprocessingInk" xmlns:wne="http://schemas.microsoft.com/office/word/2006/wordml" xmlns:wps="http://schemas.microsoft.com/office/word/2010/wordprocessingShape" mc:Ignorable="w14 w15 wp14">
+  <w:abstractNum w:abstractNumId="0">
+    <w:nsid w:val="FFFFFFFE"/>
+    <w:multiLevelType w:val="singleLevel"/>
+    <w:tmpl w:val="754A04A8"/>
+    <w:lvl w:ilvl="0">
+      <w:numFmt w:val="bullet"/>
+      <w:lvlText w:val="*"/>
+      <w:lvlJc w:val="left"/>
+    </w:lvl>
+  </w:abstractNum>
+  <w:num w:numId="1">
+    <w:abstractNumId w:val="0"/>
+    <w:lvlOverride w:ilvl="0">
+      <w:lvl w:ilvl="0">
+        <w:numFmt w:val="bullet"/>
+        <w:lvlText w:val=""/>
+        <w:legacy w:legacy="1" w:legacySpace="0" w:legacyIndent="0"/>
+        <w:lvlJc w:val="left"/>
+        <w:rPr>
+          <w:rFonts w:ascii="Symbol" w:hAnsi="Symbol" w:hint="default"/>
+        </w:rPr>
+      </w:lvl>
+    </w:lvlOverride>
+  </w:num>
+</w:numbering>
 </file>
 
 <file path=word/styles.xml><?xml version="1.0" encoding="utf-8"?>
@@ -452,6 +1917,17 @@
     <w:semiHidden/>
     <w:unhideWhenUsed/>
   </w:style>
+  <w:style w:type="paragraph" w:styleId="ListParagraph">
+    <w:name w:val="List Paragraph"/>
+    <w:basedOn w:val="Normal"/>
+    <w:uiPriority w:val="34"/>
+    <w:qFormat/>
+    <w:rsid w:val="00EA359E"/>
+    <w:pPr>
+      <w:ind w:left="720"/>
+      <w:contextualSpacing/>
+    </w:pPr>
+  </w:style>
 </w:styles>
 </file>
 

</xml_diff>